<commit_message>
Repositório de Processamento de Linguagem Natural com Python - UFABC
</commit_message>
<xml_diff>
--- a/python/ufabc-pln/desafio02_resumo_artigo/Resumo_Artigo.docx
+++ b/python/ufabc-pln/desafio02_resumo_artigo/Resumo_Artigo.docx
@@ -10,6 +10,7 @@
           <w:bCs/>
         </w:rPr>
       </w:pPr>
+      <w:bookmarkStart w:id="0" w:name="_GoBack"/>
       <w:r>
         <w:rPr>
           <w:b/>
@@ -17,7 +18,34 @@
           <w:sz w:val="36"/>
           <w:szCs w:val="36"/>
         </w:rPr>
-        <w:t>Desafio 01 – Resumo de Artigo Aplicado a Processamento de Linguagem Natural</w:t>
+        <w:t>Desafio 0</w:t>
+      </w:r>
+      <w:r>
+        <w:rPr>
+          <w:b/>
+          <w:bCs/>
+          <w:sz w:val="36"/>
+          <w:szCs w:val="36"/>
+        </w:rPr>
+        <w:t>3</w:t>
+      </w:r>
+      <w:r>
+        <w:rPr>
+          <w:b/>
+          <w:bCs/>
+          <w:sz w:val="36"/>
+          <w:szCs w:val="36"/>
+        </w:rPr>
+        <w:t xml:space="preserve"> – Resumo de </w:t>
+      </w:r>
+      <w:r>
+        <w:rPr>
+          <w:b/>
+          <w:bCs/>
+          <w:sz w:val="36"/>
+          <w:szCs w:val="36"/>
+        </w:rPr>
+        <w:t>um Artigo da CACM</w:t>
       </w:r>
     </w:p>
     <w:p>
@@ -35,17 +63,145 @@
         <w:jc w:val="both"/>
       </w:pPr>
       <w:r>
-        <w:t xml:space="preserve">Para a entrega do primeiro desafio proposto na aula de Processamento de Linguagem Natural, foi escolhida a tese de mestrado </w:t>
-      </w:r>
-      <w:r>
-        <w:rPr>
-          <w:i/>
-          <w:iCs/>
-        </w:rPr>
-        <w:t>“Estudo Comparativo de Análise de Sentimentos Aplicado à Notícias Políticas”</w:t>
-      </w:r>
-      <w:r>
-        <w:t>, desenvolvido por Caio Magno Aguiar de Carvalho em Fevereiro de 2018 sob orientação de Allan Kardec Barros e Ewaldo Santana pela Universidade Federal do Maranhão.</w:t>
+        <w:t xml:space="preserve">Para a entrega do </w:t>
+      </w:r>
+      <w:r>
+        <w:t>terceiro</w:t>
+      </w:r>
+      <w:r>
+        <w:t xml:space="preserve"> desafio proposto na aula de Processamento de Linguagem Natural, </w:t>
+      </w:r>
+      <w:r>
+        <w:t xml:space="preserve">era necessário procurar por um artigo postado na Magazine Communications </w:t>
+      </w:r>
+      <w:proofErr w:type="spellStart"/>
+      <w:r>
+        <w:t>of</w:t>
+      </w:r>
+      <w:proofErr w:type="spellEnd"/>
+      <w:r>
+        <w:t xml:space="preserve"> </w:t>
+      </w:r>
+      <w:proofErr w:type="spellStart"/>
+      <w:r>
+        <w:t>the</w:t>
+      </w:r>
+      <w:proofErr w:type="spellEnd"/>
+      <w:r>
+        <w:t xml:space="preserve"> ACM (CACM) com alguns pré-requisitos definidos em sala. Para esta tarefa, foi selecionado o artigo de título </w:t>
+      </w:r>
+      <w:r>
+        <w:rPr>
+          <w:i/>
+          <w:iCs/>
+        </w:rPr>
+        <w:t>“</w:t>
+      </w:r>
+      <w:r>
+        <w:rPr>
+          <w:i/>
+          <w:iCs/>
+        </w:rPr>
+        <w:t xml:space="preserve">Natural </w:t>
+      </w:r>
+      <w:proofErr w:type="spellStart"/>
+      <w:r>
+        <w:rPr>
+          <w:i/>
+          <w:iCs/>
+        </w:rPr>
+        <w:t>language</w:t>
+      </w:r>
+      <w:proofErr w:type="spellEnd"/>
+      <w:r>
+        <w:rPr>
+          <w:i/>
+          <w:iCs/>
+        </w:rPr>
+        <w:t xml:space="preserve"> </w:t>
+      </w:r>
+      <w:proofErr w:type="spellStart"/>
+      <w:r>
+        <w:rPr>
+          <w:i/>
+          <w:iCs/>
+        </w:rPr>
+        <w:t>processing</w:t>
+      </w:r>
+      <w:proofErr w:type="spellEnd"/>
+      <w:r>
+        <w:rPr>
+          <w:i/>
+          <w:iCs/>
+        </w:rPr>
+        <w:t xml:space="preserve"> </w:t>
+      </w:r>
+      <w:proofErr w:type="spellStart"/>
+      <w:r>
+        <w:rPr>
+          <w:i/>
+          <w:iCs/>
+        </w:rPr>
+        <w:t>and</w:t>
+      </w:r>
+      <w:proofErr w:type="spellEnd"/>
+      <w:r>
+        <w:rPr>
+          <w:i/>
+          <w:iCs/>
+        </w:rPr>
+        <w:t xml:space="preserve"> </w:t>
+      </w:r>
+      <w:proofErr w:type="spellStart"/>
+      <w:r>
+        <w:rPr>
+          <w:i/>
+          <w:iCs/>
+        </w:rPr>
+        <w:t>affective</w:t>
+      </w:r>
+      <w:proofErr w:type="spellEnd"/>
+      <w:r>
+        <w:rPr>
+          <w:i/>
+          <w:iCs/>
+        </w:rPr>
+        <w:t> </w:t>
+      </w:r>
+      <w:proofErr w:type="spellStart"/>
+      <w:r>
+        <w:rPr>
+          <w:i/>
+          <w:iCs/>
+        </w:rPr>
+        <w:t>computing</w:t>
+      </w:r>
+      <w:proofErr w:type="spellEnd"/>
+      <w:r>
+        <w:rPr>
+          <w:i/>
+          <w:iCs/>
+        </w:rPr>
+        <w:t>”,</w:t>
+      </w:r>
+      <w:r>
+        <w:t xml:space="preserve"> proposto em </w:t>
+      </w:r>
+      <w:proofErr w:type="spellStart"/>
+      <w:r>
+        <w:t>Jinho</w:t>
+      </w:r>
+      <w:proofErr w:type="spellEnd"/>
+      <w:r>
+        <w:t xml:space="preserve"> </w:t>
+      </w:r>
+      <w:proofErr w:type="spellStart"/>
+      <w:r>
+        <w:t>sw</w:t>
+      </w:r>
+      <w:proofErr w:type="spellEnd"/>
+      <w:r>
+        <w:t xml:space="preserve"> 2017. </w:t>
       </w:r>
     </w:p>
     <w:p>
@@ -54,17 +210,23 @@
         <w:jc w:val="both"/>
       </w:pPr>
       <w:r>
-        <w:t xml:space="preserve">A motivação dessa escolha foi dada pela presença de elementos extremamente interessantes dentro do âmbito de Processamento de Linguagem Natural, como a classificação e a análise de sentimentos, bem como a utilização de técnicas específicas de seleção de atributos afim de melhorar a performance de modelos supervisionados de classificação de texto. O contexto utilizado diz respeito a um </w:t>
-      </w:r>
-      <w:r>
-        <w:rPr>
-          <w:i/>
-          <w:iCs/>
-        </w:rPr>
-        <w:t>Corpus</w:t>
-      </w:r>
-      <w:r>
-        <w:t xml:space="preserve"> coletado com notícias de cunho político veiculadas por grandes meios de comunicação, tornando este um trabalho extremamente atrativo e que, de fato, despertou meu interesse.</w:t>
+        <w:t>Apesar do artigo ser de 2017, sendo um dos pré-requisitos do desafio de que o artigo tenha sido publicado em 2018 ou 2019, o assunto abordado é de extremo interesse, uma vez que traz conceitos de Processamento de Linguagem Natural em uma nova abordagem voltada para o que é chamado de AC (</w:t>
+      </w:r>
+      <w:proofErr w:type="spellStart"/>
+      <w:r>
+        <w:t>Affective</w:t>
+      </w:r>
+      <w:proofErr w:type="spellEnd"/>
+      <w:r>
+        <w:t xml:space="preserve"> </w:t>
+      </w:r>
+      <w:proofErr w:type="spellStart"/>
+      <w:r>
+        <w:t>Computing</w:t>
+      </w:r>
+      <w:proofErr w:type="spellEnd"/>
+      <w:r>
+        <w:t>). Dessa forma, o texto inicia-se com algumas definições envolvendo os conceitos aqui já citados, porém sempre relacionando as vantagens de suas utilizações na resolução de problemas de negócio reais, presentes no dia a dia de empresas.</w:t>
       </w:r>
     </w:p>
     <w:p>
@@ -73,34 +235,10 @@
         <w:jc w:val="both"/>
       </w:pPr>
       <w:r>
-        <w:t>No</w:t>
-      </w:r>
-      <w:r>
-        <w:t xml:space="preserve"> trabalho</w:t>
-      </w:r>
-      <w:r>
-        <w:t>,</w:t>
-      </w:r>
-      <w:r>
-        <w:t xml:space="preserve"> é proposto um estudo comparativo entre as técnicas de representação de texto, seleção de atributos e ferramentas de aprendizagem de máquina para se classificar notícias políticas coletadas em portais online sobre as eleições brasileiras de 2014 quanto a sua opinião/sentimento (positivo, negativo ou neutro). Neste estudo</w:t>
-      </w:r>
-      <w:r>
-        <w:t>,</w:t>
-      </w:r>
-      <w:r>
-        <w:t xml:space="preserve"> os classificadores Na</w:t>
-      </w:r>
-      <w:r>
-        <w:t>i</w:t>
-      </w:r>
-      <w:r>
-        <w:t xml:space="preserve">ve Bayes, Support Vector Machines e Regressão Logística </w:t>
-      </w:r>
-      <w:r>
-        <w:t>foram</w:t>
-      </w:r>
-      <w:r>
-        <w:t xml:space="preserve"> avaliados juntamente com as técnicas de seleção de atributos Qui Quadrado, Categorical Proportional Difference e Categorical Probability Proportional Difference.</w:t>
+        <w:t xml:space="preserve">Os desafios envolvendo Processamento de Linguagem Natural hoje podem ser levados a outros níveis: a coleta de informações e a análise de sentimentos podem ser aplicadas de forma a auxiliar inteligências artificiais a, de fato, compreender os sentimentos humanos de uma forma menos técnica e mais sentimental. Uma provocação interessante feita pelos autores é o fato de que o ser humano nem sempre age com razão, uma vez que isso não explicaria </w:t>
+      </w:r>
+      <w:r>
+        <w:t>o engajamento em caridade e projetos sociais.</w:t>
       </w:r>
     </w:p>
     <w:p>
@@ -109,10 +247,7 @@
         <w:jc w:val="both"/>
       </w:pPr>
       <w:r>
-        <w:t xml:space="preserve">Com relação ao fluxo de desenvolvimento e organização da tese, tem-se um início citando as principais motivações do autor para escolha do tema, sempre relacionando a opinião pública como uma grande ferramenta para tomadas de decisões, sejam essas </w:t>
-      </w:r>
-      <w:r>
-        <w:t>vinculadas aos campos de vendas online, críticas cinematográficas e política. Neste último, as acusações de imparcialidade dos grandes meios de comunicação pode ser considerada como uma grande inspiração para a realização do trabalho, visto que alegações de manipulação da opinião pública realmente necessitam ser comprovadas e isentas de qualquer viés. Assim, técnicas de PLN foram aplicadas dentro deste contexto político para colaborar com pesquisas de classificação de notícias com o objetivo de comparar o desempenho de classificadores a partir de diferentes métodos de seleção de atributos.</w:t>
+        <w:t>Sim, existe um viés sentimental bem forte nas ações humanas que devem ser utilizadas para tomadas de decisões estratégicas. A conexão da Computação Afetiva com o Processamento de Linguagem Natural é feita a partir da percepção de nuances na comunicação humana que são difíceis de captar com apenas análises sintáticas de palavras e de contextos. Além disso, palavras não são o único meio de demonstrar sentimentos. Gestos e ações podem indicar concordância ou discordância, além de expressões faciais características.</w:t>
       </w:r>
     </w:p>
     <w:p>
@@ -121,19 +256,15 @@
         <w:jc w:val="both"/>
       </w:pPr>
       <w:r>
-        <w:t xml:space="preserve">É interessante citar a sessão de “Trabalhos Relacionados” da teste, dado que alguns trabalhos importantes como Morgado (2012), </w:t>
-      </w:r>
-      <w:r>
-        <w:t>Martinazzo, Dosciatti e Paraiso (2011)</w:t>
-      </w:r>
-      <w:r>
-        <w:t xml:space="preserve"> e </w:t>
-      </w:r>
-      <w:r>
-        <w:t>Alvim et al. (2010)</w:t>
-      </w:r>
-      <w:r>
-        <w:t xml:space="preserve"> foram utilizados como exemplos. Cada um deles aplicou diferentes técnicas em diferentes contextos para classificação de notícias, como a utilização de unigramas, bigramas, POS tagging, SVM, LSA, entre outros. </w:t>
+        <w:t xml:space="preserve">Portanto, é possível definir a Computação Afetiva como sendo o estudo no desenvolvimento de sistemas e dispositivos que podem reconhecer, interpretar, processar e simular afeições características dos seres humanos. É um campo que abrange Ciência da Computação, Psicologia e Ciências Cognitivas que visam o estado emocional da arte utilizando sensores e </w:t>
+      </w:r>
+      <w:proofErr w:type="spellStart"/>
+      <w:r>
+        <w:t>Deep</w:t>
+      </w:r>
+      <w:proofErr w:type="spellEnd"/>
+      <w:r>
+        <w:t xml:space="preserve"> Learning.</w:t>
       </w:r>
     </w:p>
     <w:p>
@@ -142,7 +273,18 @@
         <w:jc w:val="both"/>
       </w:pPr>
       <w:r>
-        <w:t>Na sequência, o autor descreve uma completa Fundamentação Teórica de todas as técnicas e modelos utilizados ao longo do trabalho. As explicações nessa sessão descrevem os seguintes conceitos: bag-of-words, modelos de aprendizagem supervisionada (Naive Bayes, Regressão Logística e SVM) e, por fim, métodos de seleção de atributos (Teste Qui Quadrado, Diferença Proporcional Categórica e Diferença Proporcional Categórica Probabilística).</w:t>
+        <w:t xml:space="preserve">Como conclusão, o autor indica que o universo de Computação Afetiva ainda pode ser amplamente explorado. Por exemplo, imagine um ambiente empresarial onde, a partir de sensores, seja possível captar níveis elevados de stress em funcionários. Como insumo, os modelos decisórios usariam as expressões faciais, características linguísticas ou até mesmo comportamental (será que pessoas </w:t>
+      </w:r>
+      <w:r>
+        <w:t xml:space="preserve">digitam mais rápido quando estão </w:t>
+      </w:r>
+      <w:proofErr w:type="spellStart"/>
+      <w:r>
+        <w:t>nervoas</w:t>
+      </w:r>
+      <w:proofErr w:type="spellEnd"/>
+      <w:r>
+        <w:t>?). Tais informações podem ser úteis para que sejam tomadas decisões cada vez mais assertivas em prol do modelo de negócio.</w:t>
       </w:r>
     </w:p>
     <w:p>
@@ -150,101 +292,26 @@
         <w:ind w:firstLine="708"/>
         <w:jc w:val="both"/>
       </w:pPr>
-      <w:r>
-        <w:lastRenderedPageBreak/>
-        <w:t>Com a leitura da teste, foi possível aprender novos conceitos relacionados a seleção de atributos. O Teste Qui Quadrado m</w:t>
-      </w:r>
-      <w:r>
-        <w:t>ede o nível de dependência estatística entre duas variáveis aleatórias: a distribuição de um determinado ngram ao logo dos textos e as suas respectivas classes.</w:t>
-      </w:r>
-      <w:r>
-        <w:t xml:space="preserve"> </w:t>
-      </w:r>
-      <w:r>
-        <w:t>O valor qui quadrado assume o valor 0 quando as duas variáveis são estatisticamente independentes e cresce a medida que as variáveis tornam dependentes uma da outra. Esse valor é utilizado para selecionar os ngrams que estão mais relacionados com uma determinada classe. Quanto maior o valor qui quadrado mais relevante é esse ngram para aquela classe.</w:t>
-      </w:r>
     </w:p>
     <w:p>
       <w:pPr>
-        <w:ind w:firstLine="708"/>
         <w:jc w:val="both"/>
       </w:pPr>
       <w:r>
-        <w:t>Já o método da Diferença Proporcional Categórica, ou CPD, é uma</w:t>
-      </w:r>
-      <w:r>
-        <w:t xml:space="preserve"> técnica supervisionada que atribui para cada palavra um peso de importância para cada categoria de interesse da classificação. </w:t>
-      </w:r>
-      <w:r>
-        <w:t xml:space="preserve">Nesse método, defende-se que </w:t>
-      </w:r>
-      <w:r>
-        <w:t xml:space="preserve">a frequência de palavras específicas de um certo assunto caracteriza o tópico majoritário daquele texto. </w:t>
-      </w:r>
-      <w:r>
-        <w:t>O valor CPD de uma palavra para uma categoria mede o quanto uma palavra contribui para diferenciar uma categoria das outras dentro do mesmo corpus. Se ela ocorre muito em documentos de uma determinada categoria, ela é um forte indicador desta classe. Se ela ocorre de modo igualmente disperso entre as categorias de textos, essa palavra não carrega muita informação para distinção das categorias existentes. O valor calculado é compreendido no intervalo [-1, 1], onde 1 indica que aquela palavra ocorre somente em documentos daquela categoria e -1 indica que a aquela palavra ocorre em todas as outras categorias menos naquela categoria de interesse. O valor CPD de uma palavra é o valor CPD da palavra para a categoria cujo valor é máximo</w:t>
-      </w:r>
-      <w:r>
-        <w:t>.</w:t>
-      </w:r>
-    </w:p>
-    <w:p>
-      <w:pPr>
-        <w:ind w:firstLine="708"/>
-        <w:jc w:val="both"/>
-      </w:pPr>
-      <w:r>
-        <w:t>Entretanto, é possível afirmar que o valor CPD não é uma maneira ótima de considerar a importância de ngrams para cada classe. Dito isso, o método da Diferença Proporcional Categórica Probabilística (CPPD) é proposto como uma forma de melhoria do CPD. Nele, a</w:t>
-      </w:r>
-      <w:r>
-        <w:t>lém de calcular o valor CPD de cada ngram, o CPPD ordena os ngrams por sua respectiva probabilidade de ocorrência dentro da classe.</w:t>
-      </w:r>
-    </w:p>
-    <w:p>
-      <w:pPr>
-        <w:ind w:firstLine="708"/>
-        <w:jc w:val="both"/>
-      </w:pPr>
-      <w:r>
-        <w:t xml:space="preserve">Após as exemplificações teóricas, o autor seguiu com a implementação prática do projeto e, utilizando a linguagem Python, trabalhou em uma base de dados gerada em formato XML (inserida posteriormente em um banco de dados MySQL) para classificar notícias entre classes negativa, positiva ou neutra a partir de diferentes métodos de seleção de atributo. As notícias foram coletadas pelo twitter e englobam os meios de comunicação Veja, Estadão, Folha, G1 e Carta Capital. Como preparação da base, apenas foram removidas as </w:t>
-      </w:r>
-      <w:r>
-        <w:rPr>
-          <w:i/>
-          <w:iCs/>
-        </w:rPr>
-        <w:t>stopwords</w:t>
-      </w:r>
-      <w:r>
-        <w:t>, convertidos os tokens para minúsculo e substituídos números pelo token “NUMBER”.</w:t>
-      </w:r>
-    </w:p>
-    <w:p>
-      <w:pPr>
-        <w:ind w:firstLine="708"/>
-        <w:jc w:val="both"/>
-      </w:pPr>
-      <w:r>
-        <w:t xml:space="preserve">Dessa forma, o autor aplicou o treinamento e mediu a acurácia dos modelos Naive Bayes, Regressão Logística e SVM sem a aplicação de métodos de seleção de atributos e comparou este resultado com a aplicação dos métodos de seleção de atributo mencionados acima. Como resultado, foi obtido um melhor desempenho com o modelo de Regressão Logística, utilizando </w:t>
-      </w:r>
-      <w:r>
-        <w:rPr>
-          <w:i/>
-          <w:iCs/>
-        </w:rPr>
-        <w:t>unibigrams</w:t>
-      </w:r>
-      <w:r>
-        <w:t xml:space="preserve"> que, apesar de proporcionar um aumento na dimensionalidade do problema, realmente apresentou melhores resultados, e a técnica de seleção de atributos CPPD. Comparando a acurácia média obtida, o modelo de Regressão Logística sem a aplicação de métodos de seleção de atributo apresentou uma acurácia de 57%. Já após a aplicação do método CPPD, essa acurácia subiu para 84,93%</w:t>
-      </w:r>
-      <w:bookmarkStart w:id="0" w:name="_GoBack"/>
+        <w:t xml:space="preserve">Link do artigo: </w:t>
+      </w:r>
+      <w:hyperlink r:id="rId4" w:history="1">
+        <w:r>
+          <w:rPr>
+            <w:rStyle w:val="Hyperlink"/>
+          </w:rPr>
+          <w:t>https://theconversation.com/natural-language-processing-and-affective-computing-78611</w:t>
+        </w:r>
+      </w:hyperlink>
+      <w:r>
+        <w:t xml:space="preserve"> </w:t>
+      </w:r>
       <w:bookmarkEnd w:id="0"/>
-    </w:p>
-    <w:p>
-      <w:pPr>
-        <w:ind w:firstLine="708"/>
-        <w:jc w:val="both"/>
-      </w:pPr>
     </w:p>
     <w:sectPr>
       <w:pgSz w:w="11906" w:h="16838"/>
@@ -658,7 +725,6 @@
   <w:style w:type="character" w:default="1" w:styleId="Fontepargpadro">
     <w:name w:val="Default Paragraph Font"/>
     <w:uiPriority w:val="1"/>
-    <w:semiHidden/>
     <w:unhideWhenUsed/>
   </w:style>
   <w:style w:type="table" w:default="1" w:styleId="Tabelanormal">
@@ -681,6 +747,29 @@
     <w:uiPriority w:val="99"/>
     <w:semiHidden/>
     <w:unhideWhenUsed/>
+  </w:style>
+  <w:style w:type="character" w:styleId="Hyperlink">
+    <w:name w:val="Hyperlink"/>
+    <w:basedOn w:val="Fontepargpadro"/>
+    <w:uiPriority w:val="99"/>
+    <w:unhideWhenUsed/>
+    <w:rsid w:val="000C0CF2"/>
+    <w:rPr>
+      <w:color w:val="0563C1" w:themeColor="hyperlink"/>
+      <w:u w:val="single"/>
+    </w:rPr>
+  </w:style>
+  <w:style w:type="character" w:styleId="MenoPendente">
+    <w:name w:val="Unresolved Mention"/>
+    <w:basedOn w:val="Fontepargpadro"/>
+    <w:uiPriority w:val="99"/>
+    <w:semiHidden/>
+    <w:unhideWhenUsed/>
+    <w:rsid w:val="000C0CF2"/>
+    <w:rPr>
+      <w:color w:val="605E5C"/>
+      <w:shd w:val="clear" w:color="auto" w:fill="E1DFDD"/>
+    </w:rPr>
   </w:style>
 </w:styles>
 </file>

</xml_diff>